<commit_message>
Last commit before big cleanup
</commit_message>
<xml_diff>
--- a/Processbook.docx
+++ b/Processbook.docx
@@ -501,7 +501,10 @@
     </w:p>
     <w:p>
       <w:r>
-        <w:t>The slider is now working as it should, tooltips are added. Some scaling done and created the license.md</w:t>
+        <w:t>The slider is now working as it should, tooltips are added. Some scaling done and created the license.m</w:t>
+      </w:r>
+      <w:r>
+        <w:t>d.</w:t>
       </w:r>
       <w:bookmarkStart w:id="0" w:name="_GoBack"/>
       <w:bookmarkEnd w:id="0"/>

</xml_diff>